<commit_message>
added reviews on Nada and Farah
</commit_message>
<xml_diff>
--- a/Lhub_DesignPR.docx
+++ b/Lhub_DesignPR.docx
@@ -462,7 +462,10 @@
               <w:spacing w:line="256" w:lineRule="auto"/>
             </w:pPr>
             <w:r>
-              <w:t>In the ERD Add entity called admin ,with attributes username and password ,and add attribute for video format is Mp4 and record is MP3</w:t>
+              <w:t>In the ERD Add entity called admin ,with at</w:t>
+            </w:r>
+            <w:r>
+              <w:t xml:space="preserve">tributes username and password </w:t>
             </w:r>
           </w:p>
           <w:p>
@@ -511,13 +514,8 @@
               <w:spacing w:line="256" w:lineRule="auto"/>
             </w:pPr>
             <w:r>
-              <w:t xml:space="preserve">Farah </w:t>
-            </w:r>
-            <w:proofErr w:type="spellStart"/>
-            <w:r>
-              <w:t>Alaa</w:t>
-            </w:r>
-            <w:proofErr w:type="spellEnd"/>
+              <w:t>Farah Alaa</w:t>
+            </w:r>
           </w:p>
         </w:tc>
       </w:tr>
@@ -623,12 +621,128 @@
               <w:jc w:val="center"/>
             </w:pPr>
             <w:r>
-              <w:t>9/5/201</w:t>
+              <w:t>9/5/2019</w:t>
+            </w:r>
+          </w:p>
+        </w:tc>
+        <w:tc>
+          <w:tcPr>
+            <w:tcW w:w="2160" w:type="dxa"/>
+            <w:tcBorders>
+              <w:top w:val="single" w:sz="4" w:space="0" w:color="auto"/>
+              <w:left w:val="single" w:sz="4" w:space="0" w:color="auto"/>
+              <w:bottom w:val="single" w:sz="4" w:space="0" w:color="auto"/>
+              <w:right w:val="single" w:sz="4" w:space="0" w:color="auto"/>
+            </w:tcBorders>
+          </w:tcPr>
+          <w:p>
+            <w:pPr>
+              <w:pStyle w:val="TableText"/>
+              <w:spacing w:line="256" w:lineRule="auto"/>
+            </w:pPr>
+            <w:r>
+              <w:t>Farah Alaa</w:t>
+            </w:r>
+          </w:p>
+        </w:tc>
+      </w:tr>
+      <w:tr>
+        <w:trPr>
+          <w:trHeight w:val="1253"/>
+        </w:trPr>
+        <w:tc>
+          <w:tcPr>
+            <w:tcW w:w="1867" w:type="dxa"/>
+            <w:tcBorders>
+              <w:top w:val="single" w:sz="4" w:space="0" w:color="auto"/>
+              <w:left w:val="single" w:sz="4" w:space="0" w:color="auto"/>
+              <w:bottom w:val="single" w:sz="4" w:space="0" w:color="auto"/>
+              <w:right w:val="single" w:sz="4" w:space="0" w:color="auto"/>
+            </w:tcBorders>
+          </w:tcPr>
+          <w:p>
+            <w:pPr>
+              <w:pStyle w:val="TableText"/>
+              <w:tabs>
+                <w:tab w:val="left" w:pos="920"/>
+              </w:tabs>
+              <w:spacing w:line="256" w:lineRule="auto"/>
+              <w:jc w:val="center"/>
+            </w:pPr>
+            <w:r>
+              <w:t>1.0</w:t>
+            </w:r>
+          </w:p>
+        </w:tc>
+        <w:tc>
+          <w:tcPr>
+            <w:tcW w:w="2375" w:type="dxa"/>
+            <w:tcBorders>
+              <w:top w:val="single" w:sz="4" w:space="0" w:color="auto"/>
+              <w:left w:val="single" w:sz="4" w:space="0" w:color="auto"/>
+              <w:bottom w:val="single" w:sz="4" w:space="0" w:color="auto"/>
+              <w:right w:val="single" w:sz="4" w:space="0" w:color="auto"/>
+            </w:tcBorders>
+          </w:tcPr>
+          <w:p>
+            <w:pPr>
+              <w:pStyle w:val="TableText"/>
+              <w:spacing w:line="256" w:lineRule="auto"/>
+            </w:pPr>
+            <w:r>
+              <w:t>Farah Alaa</w:t>
+            </w:r>
+          </w:p>
+        </w:tc>
+        <w:tc>
+          <w:tcPr>
+            <w:tcW w:w="3403" w:type="dxa"/>
+            <w:tcBorders>
+              <w:top w:val="single" w:sz="4" w:space="0" w:color="auto"/>
+              <w:left w:val="single" w:sz="4" w:space="0" w:color="auto"/>
+              <w:bottom w:val="single" w:sz="4" w:space="0" w:color="auto"/>
+              <w:right w:val="single" w:sz="4" w:space="0" w:color="auto"/>
+            </w:tcBorders>
+          </w:tcPr>
+          <w:p>
+            <w:pPr>
+              <w:pStyle w:val="TableText"/>
+              <w:spacing w:line="256" w:lineRule="auto"/>
+            </w:pPr>
+            <w:r>
+              <w:t>In the class diagram, upda</w:t>
+            </w:r>
+            <w:r>
+              <w:t>te the stereotype of each class</w:t>
             </w:r>
             <w:bookmarkStart w:id="0" w:name="_GoBack"/>
             <w:bookmarkEnd w:id="0"/>
             <w:r>
-              <w:t>9</w:t>
+              <w:t xml:space="preserve">, </w:t>
+            </w:r>
+            <w:r>
+              <w:t>updated Admin, Generate settings, User functions.</w:t>
+            </w:r>
+          </w:p>
+        </w:tc>
+        <w:tc>
+          <w:tcPr>
+            <w:tcW w:w="1170" w:type="dxa"/>
+            <w:tcBorders>
+              <w:top w:val="single" w:sz="4" w:space="0" w:color="auto"/>
+              <w:left w:val="single" w:sz="4" w:space="0" w:color="auto"/>
+              <w:bottom w:val="single" w:sz="4" w:space="0" w:color="auto"/>
+              <w:right w:val="single" w:sz="4" w:space="0" w:color="auto"/>
+            </w:tcBorders>
+          </w:tcPr>
+          <w:p>
+            <w:pPr>
+              <w:pStyle w:val="TableText"/>
+              <w:spacing w:line="256" w:lineRule="auto"/>
+              <w:jc w:val="center"/>
+            </w:pPr>
+            <w:r>
+              <w:t>6/5/2019</w:t>
             </w:r>
           </w:p>
         </w:tc>
@@ -648,13 +762,121 @@
               <w:spacing w:line="256" w:lineRule="auto"/>
             </w:pPr>
             <w:r>
-              <w:t xml:space="preserve">Farah </w:t>
-            </w:r>
-            <w:proofErr w:type="spellStart"/>
-            <w:r>
-              <w:t>Alaa</w:t>
-            </w:r>
-            <w:proofErr w:type="spellEnd"/>
+              <w:t>Aya Mohamed</w:t>
+            </w:r>
+          </w:p>
+        </w:tc>
+      </w:tr>
+      <w:tr>
+        <w:trPr>
+          <w:trHeight w:val="1253"/>
+        </w:trPr>
+        <w:tc>
+          <w:tcPr>
+            <w:tcW w:w="1867" w:type="dxa"/>
+            <w:tcBorders>
+              <w:top w:val="single" w:sz="4" w:space="0" w:color="auto"/>
+              <w:left w:val="single" w:sz="4" w:space="0" w:color="auto"/>
+              <w:bottom w:val="single" w:sz="4" w:space="0" w:color="auto"/>
+              <w:right w:val="single" w:sz="4" w:space="0" w:color="auto"/>
+            </w:tcBorders>
+          </w:tcPr>
+          <w:p>
+            <w:pPr>
+              <w:pStyle w:val="TableText"/>
+              <w:tabs>
+                <w:tab w:val="left" w:pos="920"/>
+              </w:tabs>
+              <w:spacing w:line="256" w:lineRule="auto"/>
+              <w:jc w:val="center"/>
+            </w:pPr>
+            <w:r>
+              <w:t>1.0</w:t>
+            </w:r>
+          </w:p>
+        </w:tc>
+        <w:tc>
+          <w:tcPr>
+            <w:tcW w:w="2375" w:type="dxa"/>
+            <w:tcBorders>
+              <w:top w:val="single" w:sz="4" w:space="0" w:color="auto"/>
+              <w:left w:val="single" w:sz="4" w:space="0" w:color="auto"/>
+              <w:bottom w:val="single" w:sz="4" w:space="0" w:color="auto"/>
+              <w:right w:val="single" w:sz="4" w:space="0" w:color="auto"/>
+            </w:tcBorders>
+          </w:tcPr>
+          <w:p>
+            <w:pPr>
+              <w:pStyle w:val="TableText"/>
+              <w:spacing w:line="256" w:lineRule="auto"/>
+            </w:pPr>
+            <w:r>
+              <w:t>Nada</w:t>
+            </w:r>
+          </w:p>
+        </w:tc>
+        <w:tc>
+          <w:tcPr>
+            <w:tcW w:w="3403" w:type="dxa"/>
+            <w:tcBorders>
+              <w:top w:val="single" w:sz="4" w:space="0" w:color="auto"/>
+              <w:left w:val="single" w:sz="4" w:space="0" w:color="auto"/>
+              <w:bottom w:val="single" w:sz="4" w:space="0" w:color="auto"/>
+              <w:right w:val="single" w:sz="4" w:space="0" w:color="auto"/>
+            </w:tcBorders>
+          </w:tcPr>
+          <w:p>
+            <w:pPr>
+              <w:pStyle w:val="TableText"/>
+              <w:spacing w:line="256" w:lineRule="auto"/>
+            </w:pPr>
+            <w:r>
+              <w:t xml:space="preserve">In the DFD , updated </w:t>
+            </w:r>
+            <w:r>
+              <w:t>data flow and processes</w:t>
+            </w:r>
+          </w:p>
+        </w:tc>
+        <w:tc>
+          <w:tcPr>
+            <w:tcW w:w="1170" w:type="dxa"/>
+            <w:tcBorders>
+              <w:top w:val="single" w:sz="4" w:space="0" w:color="auto"/>
+              <w:left w:val="single" w:sz="4" w:space="0" w:color="auto"/>
+              <w:bottom w:val="single" w:sz="4" w:space="0" w:color="auto"/>
+              <w:right w:val="single" w:sz="4" w:space="0" w:color="auto"/>
+            </w:tcBorders>
+          </w:tcPr>
+          <w:p>
+            <w:pPr>
+              <w:pStyle w:val="TableText"/>
+              <w:spacing w:line="256" w:lineRule="auto"/>
+              <w:jc w:val="center"/>
+            </w:pPr>
+            <w:r>
+              <w:t>7/5/2019</w:t>
+            </w:r>
+          </w:p>
+        </w:tc>
+        <w:tc>
+          <w:tcPr>
+            <w:tcW w:w="2160" w:type="dxa"/>
+            <w:tcBorders>
+              <w:top w:val="single" w:sz="4" w:space="0" w:color="auto"/>
+              <w:left w:val="single" w:sz="4" w:space="0" w:color="auto"/>
+              <w:bottom w:val="single" w:sz="4" w:space="0" w:color="auto"/>
+              <w:right w:val="single" w:sz="4" w:space="0" w:color="auto"/>
+            </w:tcBorders>
+          </w:tcPr>
+          <w:p>
+            <w:pPr>
+              <w:pStyle w:val="TableText"/>
+              <w:spacing w:line="256" w:lineRule="auto"/>
+            </w:pPr>
+            <w:r>
+              <w:t>Aya Mohamed</w:t>
+            </w:r>
           </w:p>
         </w:tc>
       </w:tr>

</xml_diff>

<commit_message>
add review on Ragab
</commit_message>
<xml_diff>
--- a/Lhub_DesignPR.docx
+++ b/Lhub_DesignPR.docx
@@ -562,11 +562,9 @@
               <w:pStyle w:val="TableText"/>
               <w:spacing w:line="256" w:lineRule="auto"/>
             </w:pPr>
-            <w:proofErr w:type="spellStart"/>
             <w:r>
               <w:t>Wafaa</w:t>
             </w:r>
-            <w:proofErr w:type="spellEnd"/>
           </w:p>
         </w:tc>
         <w:tc>
@@ -715,8 +713,6 @@
             <w:r>
               <w:t>te the stereotype of each class</w:t>
             </w:r>
-            <w:bookmarkStart w:id="0" w:name="_GoBack"/>
-            <w:bookmarkEnd w:id="0"/>
             <w:r>
               <w:t xml:space="preserve">, </w:t>
             </w:r>
@@ -813,6 +809,9 @@
             <w:r>
               <w:t>Nada</w:t>
             </w:r>
+            <w:r>
+              <w:t xml:space="preserve"> </w:t>
+            </w:r>
           </w:p>
         </w:tc>
         <w:tc>
@@ -877,6 +876,118 @@
             <w:r>
               <w:t>Aya Mohamed</w:t>
             </w:r>
+          </w:p>
+        </w:tc>
+      </w:tr>
+      <w:tr>
+        <w:trPr>
+          <w:trHeight w:val="1253"/>
+        </w:trPr>
+        <w:tc>
+          <w:tcPr>
+            <w:tcW w:w="1867" w:type="dxa"/>
+            <w:tcBorders>
+              <w:top w:val="single" w:sz="4" w:space="0" w:color="auto"/>
+              <w:left w:val="single" w:sz="4" w:space="0" w:color="auto"/>
+              <w:bottom w:val="single" w:sz="4" w:space="0" w:color="auto"/>
+              <w:right w:val="single" w:sz="4" w:space="0" w:color="auto"/>
+            </w:tcBorders>
+          </w:tcPr>
+          <w:p>
+            <w:pPr>
+              <w:pStyle w:val="TableText"/>
+              <w:tabs>
+                <w:tab w:val="left" w:pos="920"/>
+              </w:tabs>
+              <w:spacing w:line="256" w:lineRule="auto"/>
+              <w:jc w:val="center"/>
+            </w:pPr>
+            <w:r>
+              <w:t>1.0</w:t>
+            </w:r>
+          </w:p>
+        </w:tc>
+        <w:tc>
+          <w:tcPr>
+            <w:tcW w:w="2375" w:type="dxa"/>
+            <w:tcBorders>
+              <w:top w:val="single" w:sz="4" w:space="0" w:color="auto"/>
+              <w:left w:val="single" w:sz="4" w:space="0" w:color="auto"/>
+              <w:bottom w:val="single" w:sz="4" w:space="0" w:color="auto"/>
+              <w:right w:val="single" w:sz="4" w:space="0" w:color="auto"/>
+            </w:tcBorders>
+          </w:tcPr>
+          <w:p>
+            <w:pPr>
+              <w:pStyle w:val="TableText"/>
+              <w:spacing w:line="256" w:lineRule="auto"/>
+            </w:pPr>
+            <w:r>
+              <w:t>Ragab</w:t>
+            </w:r>
+          </w:p>
+        </w:tc>
+        <w:tc>
+          <w:tcPr>
+            <w:tcW w:w="3403" w:type="dxa"/>
+            <w:tcBorders>
+              <w:top w:val="single" w:sz="4" w:space="0" w:color="auto"/>
+              <w:left w:val="single" w:sz="4" w:space="0" w:color="auto"/>
+              <w:bottom w:val="single" w:sz="4" w:space="0" w:color="auto"/>
+              <w:right w:val="single" w:sz="4" w:space="0" w:color="auto"/>
+            </w:tcBorders>
+          </w:tcPr>
+          <w:p>
+            <w:pPr>
+              <w:pStyle w:val="TableText"/>
+              <w:spacing w:line="256" w:lineRule="auto"/>
+            </w:pPr>
+            <w:r>
+              <w:t xml:space="preserve">In the HDL , the diagram is so simple and need more details </w:t>
+            </w:r>
+          </w:p>
+        </w:tc>
+        <w:tc>
+          <w:tcPr>
+            <w:tcW w:w="1170" w:type="dxa"/>
+            <w:tcBorders>
+              <w:top w:val="single" w:sz="4" w:space="0" w:color="auto"/>
+              <w:left w:val="single" w:sz="4" w:space="0" w:color="auto"/>
+              <w:bottom w:val="single" w:sz="4" w:space="0" w:color="auto"/>
+              <w:right w:val="single" w:sz="4" w:space="0" w:color="auto"/>
+            </w:tcBorders>
+          </w:tcPr>
+          <w:p>
+            <w:pPr>
+              <w:pStyle w:val="TableText"/>
+              <w:spacing w:line="256" w:lineRule="auto"/>
+              <w:jc w:val="center"/>
+            </w:pPr>
+            <w:r>
+              <w:t>6/5/2019</w:t>
+            </w:r>
+          </w:p>
+        </w:tc>
+        <w:tc>
+          <w:tcPr>
+            <w:tcW w:w="2160" w:type="dxa"/>
+            <w:tcBorders>
+              <w:top w:val="single" w:sz="4" w:space="0" w:color="auto"/>
+              <w:left w:val="single" w:sz="4" w:space="0" w:color="auto"/>
+              <w:bottom w:val="single" w:sz="4" w:space="0" w:color="auto"/>
+              <w:right w:val="single" w:sz="4" w:space="0" w:color="auto"/>
+            </w:tcBorders>
+          </w:tcPr>
+          <w:p>
+            <w:pPr>
+              <w:pStyle w:val="TableText"/>
+              <w:spacing w:line="256" w:lineRule="auto"/>
+            </w:pPr>
+            <w:r>
+              <w:t>Nada</w:t>
+            </w:r>
+            <w:bookmarkStart w:id="0" w:name="_GoBack"/>
+            <w:bookmarkEnd w:id="0"/>
           </w:p>
         </w:tc>
       </w:tr>

</xml_diff>

<commit_message>
updated the review sheet
</commit_message>
<xml_diff>
--- a/Lhub_DesignPR.docx
+++ b/Lhub_DesignPR.docx
@@ -230,7 +230,7 @@
     </w:p>
     <w:tbl>
       <w:tblPr>
-        <w:tblpPr w:leftFromText="180" w:rightFromText="180" w:bottomFromText="160" w:vertAnchor="text" w:horzAnchor="margin" w:tblpXSpec="center" w:tblpY="-102"/>
+        <w:tblpPr w:leftFromText="180" w:rightFromText="180" w:bottomFromText="160" w:vertAnchor="text" w:horzAnchor="margin" w:tblpXSpec="center" w:tblpY="-72"/>
         <w:tblW w:w="10975" w:type="dxa"/>
         <w:tblBorders>
           <w:top w:val="single" w:sz="4" w:space="0" w:color="auto"/>
@@ -398,7 +398,7 @@
       </w:tr>
       <w:tr>
         <w:trPr>
-          <w:trHeight w:val="527"/>
+          <w:trHeight w:val="1253"/>
         </w:trPr>
         <w:tc>
           <w:tcPr>
@@ -461,6 +461,9 @@
               <w:pStyle w:val="TableText"/>
               <w:spacing w:line="256" w:lineRule="auto"/>
             </w:pPr>
+            <w:r>
+              <w:t>In the ERD Add entity called admin ,with attributes username and password ,and add attribute for video format is Mp4 and record is MP3</w:t>
+            </w:r>
           </w:p>
           <w:p>
             <w:pPr>
@@ -486,6 +489,9 @@
               <w:spacing w:line="256" w:lineRule="auto"/>
               <w:jc w:val="center"/>
             </w:pPr>
+            <w:r>
+              <w:t>8/5/2019</w:t>
+            </w:r>
           </w:p>
         </w:tc>
         <w:tc>
@@ -504,6 +510,151 @@
               <w:pStyle w:val="TableText"/>
               <w:spacing w:line="256" w:lineRule="auto"/>
             </w:pPr>
+            <w:r>
+              <w:t xml:space="preserve">Farah </w:t>
+            </w:r>
+            <w:proofErr w:type="spellStart"/>
+            <w:r>
+              <w:t>Alaa</w:t>
+            </w:r>
+            <w:proofErr w:type="spellEnd"/>
+          </w:p>
+        </w:tc>
+      </w:tr>
+      <w:tr>
+        <w:trPr>
+          <w:trHeight w:val="1253"/>
+        </w:trPr>
+        <w:tc>
+          <w:tcPr>
+            <w:tcW w:w="1867" w:type="dxa"/>
+            <w:tcBorders>
+              <w:top w:val="single" w:sz="4" w:space="0" w:color="auto"/>
+              <w:left w:val="single" w:sz="4" w:space="0" w:color="auto"/>
+              <w:bottom w:val="single" w:sz="4" w:space="0" w:color="auto"/>
+              <w:right w:val="single" w:sz="4" w:space="0" w:color="auto"/>
+            </w:tcBorders>
+          </w:tcPr>
+          <w:p>
+            <w:pPr>
+              <w:pStyle w:val="TableText"/>
+              <w:tabs>
+                <w:tab w:val="left" w:pos="920"/>
+              </w:tabs>
+              <w:spacing w:line="256" w:lineRule="auto"/>
+              <w:jc w:val="center"/>
+            </w:pPr>
+            <w:r>
+              <w:t>1.0</w:t>
+            </w:r>
+          </w:p>
+        </w:tc>
+        <w:tc>
+          <w:tcPr>
+            <w:tcW w:w="2375" w:type="dxa"/>
+            <w:tcBorders>
+              <w:top w:val="single" w:sz="4" w:space="0" w:color="auto"/>
+              <w:left w:val="single" w:sz="4" w:space="0" w:color="auto"/>
+              <w:bottom w:val="single" w:sz="4" w:space="0" w:color="auto"/>
+              <w:right w:val="single" w:sz="4" w:space="0" w:color="auto"/>
+            </w:tcBorders>
+          </w:tcPr>
+          <w:p>
+            <w:pPr>
+              <w:pStyle w:val="TableText"/>
+              <w:spacing w:line="256" w:lineRule="auto"/>
+            </w:pPr>
+            <w:proofErr w:type="spellStart"/>
+            <w:r>
+              <w:t>Wafaa</w:t>
+            </w:r>
+            <w:proofErr w:type="spellEnd"/>
+          </w:p>
+        </w:tc>
+        <w:tc>
+          <w:tcPr>
+            <w:tcW w:w="3403" w:type="dxa"/>
+            <w:tcBorders>
+              <w:top w:val="single" w:sz="4" w:space="0" w:color="auto"/>
+              <w:left w:val="single" w:sz="4" w:space="0" w:color="auto"/>
+              <w:bottom w:val="single" w:sz="4" w:space="0" w:color="auto"/>
+              <w:right w:val="single" w:sz="4" w:space="0" w:color="auto"/>
+            </w:tcBorders>
+          </w:tcPr>
+          <w:p>
+            <w:pPr>
+              <w:pStyle w:val="TableText"/>
+              <w:spacing w:line="256" w:lineRule="auto"/>
+            </w:pPr>
+            <w:r>
+              <w:t>In Use Case change the extend Arrow in the opposite direction</w:t>
+            </w:r>
+            <w:r>
+              <w:t xml:space="preserve"> ,</w:t>
+            </w:r>
+          </w:p>
+          <w:p>
+            <w:pPr>
+              <w:pStyle w:val="TableText"/>
+              <w:spacing w:line="256" w:lineRule="auto"/>
+            </w:pPr>
+            <w:r>
+              <w:t xml:space="preserve">And make actor admin points to the registration use case </w:t>
+            </w:r>
+            <w:r>
+              <w:t xml:space="preserve"> </w:t>
+            </w:r>
+          </w:p>
+        </w:tc>
+        <w:tc>
+          <w:tcPr>
+            <w:tcW w:w="1170" w:type="dxa"/>
+            <w:tcBorders>
+              <w:top w:val="single" w:sz="4" w:space="0" w:color="auto"/>
+              <w:left w:val="single" w:sz="4" w:space="0" w:color="auto"/>
+              <w:bottom w:val="single" w:sz="4" w:space="0" w:color="auto"/>
+              <w:right w:val="single" w:sz="4" w:space="0" w:color="auto"/>
+            </w:tcBorders>
+          </w:tcPr>
+          <w:p>
+            <w:pPr>
+              <w:pStyle w:val="TableText"/>
+              <w:spacing w:line="256" w:lineRule="auto"/>
+              <w:jc w:val="center"/>
+            </w:pPr>
+            <w:r>
+              <w:t>9/5/201</w:t>
+            </w:r>
+            <w:bookmarkStart w:id="0" w:name="_GoBack"/>
+            <w:bookmarkEnd w:id="0"/>
+            <w:r>
+              <w:t>9</w:t>
+            </w:r>
+          </w:p>
+        </w:tc>
+        <w:tc>
+          <w:tcPr>
+            <w:tcW w:w="2160" w:type="dxa"/>
+            <w:tcBorders>
+              <w:top w:val="single" w:sz="4" w:space="0" w:color="auto"/>
+              <w:left w:val="single" w:sz="4" w:space="0" w:color="auto"/>
+              <w:bottom w:val="single" w:sz="4" w:space="0" w:color="auto"/>
+              <w:right w:val="single" w:sz="4" w:space="0" w:color="auto"/>
+            </w:tcBorders>
+          </w:tcPr>
+          <w:p>
+            <w:pPr>
+              <w:pStyle w:val="TableText"/>
+              <w:spacing w:line="256" w:lineRule="auto"/>
+            </w:pPr>
+            <w:r>
+              <w:t xml:space="preserve">Farah </w:t>
+            </w:r>
+            <w:proofErr w:type="spellStart"/>
+            <w:r>
+              <w:t>Alaa</w:t>
+            </w:r>
+            <w:proofErr w:type="spellEnd"/>
           </w:p>
         </w:tc>
       </w:tr>
@@ -523,10 +674,7 @@
       </w:pPr>
     </w:p>
     <w:p/>
-    <w:p>
-      <w:bookmarkStart w:id="0" w:name="_GoBack"/>
-      <w:bookmarkEnd w:id="0"/>
-    </w:p>
+    <w:p/>
     <w:sectPr>
       <w:pgSz w:w="12240" w:h="15840"/>
       <w:pgMar w:top="1440" w:right="1440" w:bottom="1440" w:left="1440" w:header="720" w:footer="720" w:gutter="0"/>

</xml_diff>

<commit_message>
added reviews on Nada from Farah
</commit_message>
<xml_diff>
--- a/Lhub_DesignPR.docx
+++ b/Lhub_DesignPR.docx
@@ -562,11 +562,9 @@
               <w:pStyle w:val="TableText"/>
               <w:spacing w:line="256" w:lineRule="auto"/>
             </w:pPr>
-            <w:proofErr w:type="spellStart"/>
             <w:r>
               <w:t>Wafaa</w:t>
             </w:r>
-            <w:proofErr w:type="spellEnd"/>
           </w:p>
         </w:tc>
         <w:tc>
@@ -715,8 +713,6 @@
             <w:r>
               <w:t>te the stereotype of each class</w:t>
             </w:r>
-            <w:bookmarkStart w:id="0" w:name="_GoBack"/>
-            <w:bookmarkEnd w:id="0"/>
             <w:r>
               <w:t xml:space="preserve">, </w:t>
             </w:r>
@@ -876,6 +872,121 @@
             </w:pPr>
             <w:r>
               <w:t>Aya Mohamed</w:t>
+            </w:r>
+          </w:p>
+        </w:tc>
+      </w:tr>
+      <w:tr>
+        <w:trPr>
+          <w:trHeight w:val="1253"/>
+        </w:trPr>
+        <w:tc>
+          <w:tcPr>
+            <w:tcW w:w="1867" w:type="dxa"/>
+            <w:tcBorders>
+              <w:top w:val="single" w:sz="4" w:space="0" w:color="auto"/>
+              <w:left w:val="single" w:sz="4" w:space="0" w:color="auto"/>
+              <w:bottom w:val="single" w:sz="4" w:space="0" w:color="auto"/>
+              <w:right w:val="single" w:sz="4" w:space="0" w:color="auto"/>
+            </w:tcBorders>
+          </w:tcPr>
+          <w:p>
+            <w:pPr>
+              <w:pStyle w:val="TableText"/>
+              <w:tabs>
+                <w:tab w:val="left" w:pos="920"/>
+              </w:tabs>
+              <w:spacing w:line="256" w:lineRule="auto"/>
+              <w:jc w:val="center"/>
+            </w:pPr>
+            <w:r>
+              <w:t>1.0</w:t>
+            </w:r>
+          </w:p>
+        </w:tc>
+        <w:tc>
+          <w:tcPr>
+            <w:tcW w:w="2375" w:type="dxa"/>
+            <w:tcBorders>
+              <w:top w:val="single" w:sz="4" w:space="0" w:color="auto"/>
+              <w:left w:val="single" w:sz="4" w:space="0" w:color="auto"/>
+              <w:bottom w:val="single" w:sz="4" w:space="0" w:color="auto"/>
+              <w:right w:val="single" w:sz="4" w:space="0" w:color="auto"/>
+            </w:tcBorders>
+          </w:tcPr>
+          <w:p>
+            <w:pPr>
+              <w:pStyle w:val="TableText"/>
+              <w:spacing w:line="256" w:lineRule="auto"/>
+            </w:pPr>
+            <w:r>
+              <w:t>Nada</w:t>
+            </w:r>
+          </w:p>
+        </w:tc>
+        <w:tc>
+          <w:tcPr>
+            <w:tcW w:w="3403" w:type="dxa"/>
+            <w:tcBorders>
+              <w:top w:val="single" w:sz="4" w:space="0" w:color="auto"/>
+              <w:left w:val="single" w:sz="4" w:space="0" w:color="auto"/>
+              <w:bottom w:val="single" w:sz="4" w:space="0" w:color="auto"/>
+              <w:right w:val="single" w:sz="4" w:space="0" w:color="auto"/>
+            </w:tcBorders>
+          </w:tcPr>
+          <w:p>
+            <w:pPr>
+              <w:pStyle w:val="TableText"/>
+              <w:spacing w:line="256" w:lineRule="auto"/>
+            </w:pPr>
+            <w:r>
+              <w:t xml:space="preserve">In the DFD , updated </w:t>
+            </w:r>
+            <w:r>
+              <w:t>in “User entity” from admin to user</w:t>
+            </w:r>
+            <w:bookmarkStart w:id="0" w:name="_GoBack"/>
+            <w:bookmarkEnd w:id="0"/>
+          </w:p>
+        </w:tc>
+        <w:tc>
+          <w:tcPr>
+            <w:tcW w:w="1170" w:type="dxa"/>
+            <w:tcBorders>
+              <w:top w:val="single" w:sz="4" w:space="0" w:color="auto"/>
+              <w:left w:val="single" w:sz="4" w:space="0" w:color="auto"/>
+              <w:bottom w:val="single" w:sz="4" w:space="0" w:color="auto"/>
+              <w:right w:val="single" w:sz="4" w:space="0" w:color="auto"/>
+            </w:tcBorders>
+          </w:tcPr>
+          <w:p>
+            <w:pPr>
+              <w:pStyle w:val="TableText"/>
+              <w:spacing w:line="256" w:lineRule="auto"/>
+              <w:jc w:val="center"/>
+            </w:pPr>
+            <w:r>
+              <w:t>10-5-2019</w:t>
+            </w:r>
+          </w:p>
+        </w:tc>
+        <w:tc>
+          <w:tcPr>
+            <w:tcW w:w="2160" w:type="dxa"/>
+            <w:tcBorders>
+              <w:top w:val="single" w:sz="4" w:space="0" w:color="auto"/>
+              <w:left w:val="single" w:sz="4" w:space="0" w:color="auto"/>
+              <w:bottom w:val="single" w:sz="4" w:space="0" w:color="auto"/>
+              <w:right w:val="single" w:sz="4" w:space="0" w:color="auto"/>
+            </w:tcBorders>
+          </w:tcPr>
+          <w:p>
+            <w:pPr>
+              <w:pStyle w:val="TableText"/>
+              <w:spacing w:line="256" w:lineRule="auto"/>
+            </w:pPr>
+            <w:r>
+              <w:t>Farah Alaa</w:t>
             </w:r>
           </w:p>
         </w:tc>

</xml_diff>

<commit_message>
added review on Wafaa- Aya , review on Nada-Farah
</commit_message>
<xml_diff>
--- a/Lhub_DesignPR.docx
+++ b/Lhub_DesignPR.docx
@@ -809,9 +809,6 @@
             <w:r>
               <w:t>Nada</w:t>
             </w:r>
-            <w:r>
-              <w:t xml:space="preserve"> </w:t>
-            </w:r>
           </w:p>
         </w:tc>
         <w:tc>
@@ -923,7 +920,7 @@
               <w:spacing w:line="256" w:lineRule="auto"/>
             </w:pPr>
             <w:r>
-              <w:t>Ragab</w:t>
+              <w:t>Nada</w:t>
             </w:r>
           </w:p>
         </w:tc>
@@ -943,7 +940,7 @@
               <w:spacing w:line="256" w:lineRule="auto"/>
             </w:pPr>
             <w:r>
-              <w:t xml:space="preserve">In the HDL , the diagram is so simple and need more details </w:t>
+              <w:t>In the DFD , updated “User entity” changed actor from admin to user</w:t>
             </w:r>
           </w:p>
         </w:tc>
@@ -964,7 +961,7 @@
               <w:jc w:val="center"/>
             </w:pPr>
             <w:r>
-              <w:t>6/5/2019</w:t>
+              <w:t>10-5-2019</w:t>
             </w:r>
           </w:p>
         </w:tc>
@@ -984,7 +981,117 @@
               <w:spacing w:line="256" w:lineRule="auto"/>
             </w:pPr>
             <w:r>
-              <w:t>Nada</w:t>
+              <w:t>Farah Alaa</w:t>
+            </w:r>
+          </w:p>
+        </w:tc>
+      </w:tr>
+      <w:tr>
+        <w:trPr>
+          <w:trHeight w:val="1253"/>
+        </w:trPr>
+        <w:tc>
+          <w:tcPr>
+            <w:tcW w:w="1867" w:type="dxa"/>
+            <w:tcBorders>
+              <w:top w:val="single" w:sz="4" w:space="0" w:color="auto"/>
+              <w:left w:val="single" w:sz="4" w:space="0" w:color="auto"/>
+              <w:bottom w:val="single" w:sz="4" w:space="0" w:color="auto"/>
+              <w:right w:val="single" w:sz="4" w:space="0" w:color="auto"/>
+            </w:tcBorders>
+          </w:tcPr>
+          <w:p>
+            <w:pPr>
+              <w:pStyle w:val="TableText"/>
+              <w:tabs>
+                <w:tab w:val="left" w:pos="920"/>
+              </w:tabs>
+              <w:spacing w:line="256" w:lineRule="auto"/>
+              <w:jc w:val="center"/>
+            </w:pPr>
+            <w:r>
+              <w:t>1.0</w:t>
+            </w:r>
+          </w:p>
+        </w:tc>
+        <w:tc>
+          <w:tcPr>
+            <w:tcW w:w="2375" w:type="dxa"/>
+            <w:tcBorders>
+              <w:top w:val="single" w:sz="4" w:space="0" w:color="auto"/>
+              <w:left w:val="single" w:sz="4" w:space="0" w:color="auto"/>
+              <w:bottom w:val="single" w:sz="4" w:space="0" w:color="auto"/>
+              <w:right w:val="single" w:sz="4" w:space="0" w:color="auto"/>
+            </w:tcBorders>
+          </w:tcPr>
+          <w:p>
+            <w:pPr>
+              <w:pStyle w:val="TableText"/>
+              <w:spacing w:line="256" w:lineRule="auto"/>
+            </w:pPr>
+            <w:r>
+              <w:t>Wafaa</w:t>
+            </w:r>
+          </w:p>
+        </w:tc>
+        <w:tc>
+          <w:tcPr>
+            <w:tcW w:w="3403" w:type="dxa"/>
+            <w:tcBorders>
+              <w:top w:val="single" w:sz="4" w:space="0" w:color="auto"/>
+              <w:left w:val="single" w:sz="4" w:space="0" w:color="auto"/>
+              <w:bottom w:val="single" w:sz="4" w:space="0" w:color="auto"/>
+              <w:right w:val="single" w:sz="4" w:space="0" w:color="auto"/>
+            </w:tcBorders>
+          </w:tcPr>
+          <w:p>
+            <w:pPr>
+              <w:pStyle w:val="TableText"/>
+              <w:spacing w:line="256" w:lineRule="auto"/>
+            </w:pPr>
+            <w:r>
+              <w:t>In the use case diagram , grammar updates and relationship type updates</w:t>
+            </w:r>
+          </w:p>
+        </w:tc>
+        <w:tc>
+          <w:tcPr>
+            <w:tcW w:w="1170" w:type="dxa"/>
+            <w:tcBorders>
+              <w:top w:val="single" w:sz="4" w:space="0" w:color="auto"/>
+              <w:left w:val="single" w:sz="4" w:space="0" w:color="auto"/>
+              <w:bottom w:val="single" w:sz="4" w:space="0" w:color="auto"/>
+              <w:right w:val="single" w:sz="4" w:space="0" w:color="auto"/>
+            </w:tcBorders>
+          </w:tcPr>
+          <w:p>
+            <w:pPr>
+              <w:pStyle w:val="TableText"/>
+              <w:spacing w:line="256" w:lineRule="auto"/>
+              <w:jc w:val="center"/>
+            </w:pPr>
+            <w:r>
+              <w:t>10-5-2019</w:t>
+            </w:r>
+          </w:p>
+        </w:tc>
+        <w:tc>
+          <w:tcPr>
+            <w:tcW w:w="2160" w:type="dxa"/>
+            <w:tcBorders>
+              <w:top w:val="single" w:sz="4" w:space="0" w:color="auto"/>
+              <w:left w:val="single" w:sz="4" w:space="0" w:color="auto"/>
+              <w:bottom w:val="single" w:sz="4" w:space="0" w:color="auto"/>
+              <w:right w:val="single" w:sz="4" w:space="0" w:color="auto"/>
+            </w:tcBorders>
+          </w:tcPr>
+          <w:p>
+            <w:pPr>
+              <w:pStyle w:val="TableText"/>
+              <w:spacing w:line="256" w:lineRule="auto"/>
+            </w:pPr>
+            <w:r>
+              <w:t>Aya Mohamed</w:t>
             </w:r>
             <w:bookmarkStart w:id="0" w:name="_GoBack"/>
             <w:bookmarkEnd w:id="0"/>

</xml_diff>

<commit_message>
updates in design pr
</commit_message>
<xml_diff>
--- a/Lhub_DesignPR.docx
+++ b/Lhub_DesignPR.docx
@@ -562,11 +562,9 @@
               <w:pStyle w:val="TableText"/>
               <w:spacing w:line="256" w:lineRule="auto"/>
             </w:pPr>
-            <w:proofErr w:type="spellStart"/>
             <w:r>
               <w:t>Wafaa</w:t>
             </w:r>
-            <w:proofErr w:type="spellEnd"/>
           </w:p>
         </w:tc>
         <w:tc>
@@ -832,54 +830,271 @@
               <w:t xml:space="preserve">In the DFD , updated </w:t>
             </w:r>
             <w:r>
-              <w:t>data flow and process</w:t>
+              <w:t>data flow and processes</w:t>
+            </w:r>
+          </w:p>
+        </w:tc>
+        <w:tc>
+          <w:tcPr>
+            <w:tcW w:w="1170" w:type="dxa"/>
+            <w:tcBorders>
+              <w:top w:val="single" w:sz="4" w:space="0" w:color="auto"/>
+              <w:left w:val="single" w:sz="4" w:space="0" w:color="auto"/>
+              <w:bottom w:val="single" w:sz="4" w:space="0" w:color="auto"/>
+              <w:right w:val="single" w:sz="4" w:space="0" w:color="auto"/>
+            </w:tcBorders>
+          </w:tcPr>
+          <w:p>
+            <w:pPr>
+              <w:pStyle w:val="TableText"/>
+              <w:spacing w:line="256" w:lineRule="auto"/>
+              <w:jc w:val="center"/>
+            </w:pPr>
+            <w:r>
+              <w:t>7/5/2019</w:t>
+            </w:r>
+          </w:p>
+        </w:tc>
+        <w:tc>
+          <w:tcPr>
+            <w:tcW w:w="2160" w:type="dxa"/>
+            <w:tcBorders>
+              <w:top w:val="single" w:sz="4" w:space="0" w:color="auto"/>
+              <w:left w:val="single" w:sz="4" w:space="0" w:color="auto"/>
+              <w:bottom w:val="single" w:sz="4" w:space="0" w:color="auto"/>
+              <w:right w:val="single" w:sz="4" w:space="0" w:color="auto"/>
+            </w:tcBorders>
+          </w:tcPr>
+          <w:p>
+            <w:pPr>
+              <w:pStyle w:val="TableText"/>
+              <w:spacing w:line="256" w:lineRule="auto"/>
+            </w:pPr>
+            <w:r>
+              <w:t>Aya Mohamed</w:t>
+            </w:r>
+          </w:p>
+        </w:tc>
+      </w:tr>
+      <w:tr>
+        <w:trPr>
+          <w:trHeight w:val="1253"/>
+        </w:trPr>
+        <w:tc>
+          <w:tcPr>
+            <w:tcW w:w="1867" w:type="dxa"/>
+            <w:tcBorders>
+              <w:top w:val="single" w:sz="4" w:space="0" w:color="auto"/>
+              <w:left w:val="single" w:sz="4" w:space="0" w:color="auto"/>
+              <w:bottom w:val="single" w:sz="4" w:space="0" w:color="auto"/>
+              <w:right w:val="single" w:sz="4" w:space="0" w:color="auto"/>
+            </w:tcBorders>
+          </w:tcPr>
+          <w:p>
+            <w:pPr>
+              <w:pStyle w:val="TableText"/>
+              <w:tabs>
+                <w:tab w:val="left" w:pos="920"/>
+              </w:tabs>
+              <w:spacing w:line="256" w:lineRule="auto"/>
+              <w:jc w:val="center"/>
+            </w:pPr>
+            <w:r>
+              <w:t>1.0</w:t>
+            </w:r>
+          </w:p>
+        </w:tc>
+        <w:tc>
+          <w:tcPr>
+            <w:tcW w:w="2375" w:type="dxa"/>
+            <w:tcBorders>
+              <w:top w:val="single" w:sz="4" w:space="0" w:color="auto"/>
+              <w:left w:val="single" w:sz="4" w:space="0" w:color="auto"/>
+              <w:bottom w:val="single" w:sz="4" w:space="0" w:color="auto"/>
+              <w:right w:val="single" w:sz="4" w:space="0" w:color="auto"/>
+            </w:tcBorders>
+          </w:tcPr>
+          <w:p>
+            <w:pPr>
+              <w:pStyle w:val="TableText"/>
+              <w:spacing w:line="256" w:lineRule="auto"/>
+            </w:pPr>
+            <w:r>
+              <w:t>Nada</w:t>
+            </w:r>
+          </w:p>
+        </w:tc>
+        <w:tc>
+          <w:tcPr>
+            <w:tcW w:w="3403" w:type="dxa"/>
+            <w:tcBorders>
+              <w:top w:val="single" w:sz="4" w:space="0" w:color="auto"/>
+              <w:left w:val="single" w:sz="4" w:space="0" w:color="auto"/>
+              <w:bottom w:val="single" w:sz="4" w:space="0" w:color="auto"/>
+              <w:right w:val="single" w:sz="4" w:space="0" w:color="auto"/>
+            </w:tcBorders>
+          </w:tcPr>
+          <w:p>
+            <w:pPr>
+              <w:pStyle w:val="TableText"/>
+              <w:spacing w:line="256" w:lineRule="auto"/>
+            </w:pPr>
+            <w:r>
+              <w:t>In the DFD , updated “User entity” changed actor from admin to user</w:t>
+            </w:r>
+          </w:p>
+        </w:tc>
+        <w:tc>
+          <w:tcPr>
+            <w:tcW w:w="1170" w:type="dxa"/>
+            <w:tcBorders>
+              <w:top w:val="single" w:sz="4" w:space="0" w:color="auto"/>
+              <w:left w:val="single" w:sz="4" w:space="0" w:color="auto"/>
+              <w:bottom w:val="single" w:sz="4" w:space="0" w:color="auto"/>
+              <w:right w:val="single" w:sz="4" w:space="0" w:color="auto"/>
+            </w:tcBorders>
+          </w:tcPr>
+          <w:p>
+            <w:pPr>
+              <w:pStyle w:val="TableText"/>
+              <w:spacing w:line="256" w:lineRule="auto"/>
+              <w:jc w:val="center"/>
+            </w:pPr>
+            <w:r>
+              <w:t>10-5-2019</w:t>
+            </w:r>
+          </w:p>
+        </w:tc>
+        <w:tc>
+          <w:tcPr>
+            <w:tcW w:w="2160" w:type="dxa"/>
+            <w:tcBorders>
+              <w:top w:val="single" w:sz="4" w:space="0" w:color="auto"/>
+              <w:left w:val="single" w:sz="4" w:space="0" w:color="auto"/>
+              <w:bottom w:val="single" w:sz="4" w:space="0" w:color="auto"/>
+              <w:right w:val="single" w:sz="4" w:space="0" w:color="auto"/>
+            </w:tcBorders>
+          </w:tcPr>
+          <w:p>
+            <w:pPr>
+              <w:pStyle w:val="TableText"/>
+              <w:spacing w:line="256" w:lineRule="auto"/>
+            </w:pPr>
+            <w:r>
+              <w:t>Farah Alaa</w:t>
+            </w:r>
+          </w:p>
+        </w:tc>
+      </w:tr>
+      <w:tr>
+        <w:trPr>
+          <w:trHeight w:val="1253"/>
+        </w:trPr>
+        <w:tc>
+          <w:tcPr>
+            <w:tcW w:w="1867" w:type="dxa"/>
+            <w:tcBorders>
+              <w:top w:val="single" w:sz="4" w:space="0" w:color="auto"/>
+              <w:left w:val="single" w:sz="4" w:space="0" w:color="auto"/>
+              <w:bottom w:val="single" w:sz="4" w:space="0" w:color="auto"/>
+              <w:right w:val="single" w:sz="4" w:space="0" w:color="auto"/>
+            </w:tcBorders>
+          </w:tcPr>
+          <w:p>
+            <w:pPr>
+              <w:pStyle w:val="TableText"/>
+              <w:tabs>
+                <w:tab w:val="left" w:pos="920"/>
+              </w:tabs>
+              <w:spacing w:line="256" w:lineRule="auto"/>
+              <w:jc w:val="center"/>
+            </w:pPr>
+            <w:r>
+              <w:t>1.0</w:t>
+            </w:r>
+          </w:p>
+        </w:tc>
+        <w:tc>
+          <w:tcPr>
+            <w:tcW w:w="2375" w:type="dxa"/>
+            <w:tcBorders>
+              <w:top w:val="single" w:sz="4" w:space="0" w:color="auto"/>
+              <w:left w:val="single" w:sz="4" w:space="0" w:color="auto"/>
+              <w:bottom w:val="single" w:sz="4" w:space="0" w:color="auto"/>
+              <w:right w:val="single" w:sz="4" w:space="0" w:color="auto"/>
+            </w:tcBorders>
+          </w:tcPr>
+          <w:p>
+            <w:pPr>
+              <w:pStyle w:val="TableText"/>
+              <w:spacing w:line="256" w:lineRule="auto"/>
+            </w:pPr>
+            <w:r>
+              <w:t>Wafaa</w:t>
+            </w:r>
+          </w:p>
+        </w:tc>
+        <w:tc>
+          <w:tcPr>
+            <w:tcW w:w="3403" w:type="dxa"/>
+            <w:tcBorders>
+              <w:top w:val="single" w:sz="4" w:space="0" w:color="auto"/>
+              <w:left w:val="single" w:sz="4" w:space="0" w:color="auto"/>
+              <w:bottom w:val="single" w:sz="4" w:space="0" w:color="auto"/>
+              <w:right w:val="single" w:sz="4" w:space="0" w:color="auto"/>
+            </w:tcBorders>
+          </w:tcPr>
+          <w:p>
+            <w:pPr>
+              <w:pStyle w:val="TableText"/>
+              <w:spacing w:line="256" w:lineRule="auto"/>
+            </w:pPr>
+            <w:r>
+              <w:t>In the use case diagram , grammar updates and relationship type updates</w:t>
+            </w:r>
+          </w:p>
+        </w:tc>
+        <w:tc>
+          <w:tcPr>
+            <w:tcW w:w="1170" w:type="dxa"/>
+            <w:tcBorders>
+              <w:top w:val="single" w:sz="4" w:space="0" w:color="auto"/>
+              <w:left w:val="single" w:sz="4" w:space="0" w:color="auto"/>
+              <w:bottom w:val="single" w:sz="4" w:space="0" w:color="auto"/>
+              <w:right w:val="single" w:sz="4" w:space="0" w:color="auto"/>
+            </w:tcBorders>
+          </w:tcPr>
+          <w:p>
+            <w:pPr>
+              <w:pStyle w:val="TableText"/>
+              <w:spacing w:line="256" w:lineRule="auto"/>
+              <w:jc w:val="center"/>
+            </w:pPr>
+            <w:r>
+              <w:t>10-5-2019</w:t>
+            </w:r>
+          </w:p>
+        </w:tc>
+        <w:tc>
+          <w:tcPr>
+            <w:tcW w:w="2160" w:type="dxa"/>
+            <w:tcBorders>
+              <w:top w:val="single" w:sz="4" w:space="0" w:color="auto"/>
+              <w:left w:val="single" w:sz="4" w:space="0" w:color="auto"/>
+              <w:bottom w:val="single" w:sz="4" w:space="0" w:color="auto"/>
+              <w:right w:val="single" w:sz="4" w:space="0" w:color="auto"/>
+            </w:tcBorders>
+          </w:tcPr>
+          <w:p>
+            <w:pPr>
+              <w:pStyle w:val="TableText"/>
+              <w:spacing w:line="256" w:lineRule="auto"/>
+            </w:pPr>
+            <w:r>
+              <w:t>Aya Mohamed</w:t>
             </w:r>
             <w:bookmarkStart w:id="0" w:name="_GoBack"/>
             <w:bookmarkEnd w:id="0"/>
-            <w:r>
-              <w:t>es</w:t>
-            </w:r>
-          </w:p>
-        </w:tc>
-        <w:tc>
-          <w:tcPr>
-            <w:tcW w:w="1170" w:type="dxa"/>
-            <w:tcBorders>
-              <w:top w:val="single" w:sz="4" w:space="0" w:color="auto"/>
-              <w:left w:val="single" w:sz="4" w:space="0" w:color="auto"/>
-              <w:bottom w:val="single" w:sz="4" w:space="0" w:color="auto"/>
-              <w:right w:val="single" w:sz="4" w:space="0" w:color="auto"/>
-            </w:tcBorders>
-          </w:tcPr>
-          <w:p>
-            <w:pPr>
-              <w:pStyle w:val="TableText"/>
-              <w:spacing w:line="256" w:lineRule="auto"/>
-              <w:jc w:val="center"/>
-            </w:pPr>
-            <w:r>
-              <w:t>7/5/2019</w:t>
-            </w:r>
-          </w:p>
-        </w:tc>
-        <w:tc>
-          <w:tcPr>
-            <w:tcW w:w="2160" w:type="dxa"/>
-            <w:tcBorders>
-              <w:top w:val="single" w:sz="4" w:space="0" w:color="auto"/>
-              <w:left w:val="single" w:sz="4" w:space="0" w:color="auto"/>
-              <w:bottom w:val="single" w:sz="4" w:space="0" w:color="auto"/>
-              <w:right w:val="single" w:sz="4" w:space="0" w:color="auto"/>
-            </w:tcBorders>
-          </w:tcPr>
-          <w:p>
-            <w:pPr>
-              <w:pStyle w:val="TableText"/>
-              <w:spacing w:line="256" w:lineRule="auto"/>
-            </w:pPr>
-            <w:r>
-              <w:t>Aya Mohamed</w:t>
-            </w:r>
           </w:p>
         </w:tc>
       </w:tr>

</xml_diff>

<commit_message>
add status column to the table
</commit_message>
<xml_diff>
--- a/Lhub_DesignPR.docx
+++ b/Lhub_DesignPR.docx
@@ -170,29 +170,7 @@
           <w:sz w:val="40"/>
           <w:szCs w:val="40"/>
         </w:rPr>
-        <w:t xml:space="preserve">Prepared By: </w:t>
-      </w:r>
-      <w:proofErr w:type="spellStart"/>
-      <w:r>
-        <w:rPr>
-          <w:rFonts w:ascii="Arial" w:hAnsi="Arial"/>
-          <w:bCs/>
-          <w:noProof w:val="0"/>
-          <w:sz w:val="40"/>
-          <w:szCs w:val="40"/>
-        </w:rPr>
-        <w:t>Aya</w:t>
-      </w:r>
-      <w:proofErr w:type="spellEnd"/>
-      <w:r>
-        <w:rPr>
-          <w:rFonts w:ascii="Arial" w:hAnsi="Arial"/>
-          <w:bCs/>
-          <w:noProof w:val="0"/>
-          <w:sz w:val="40"/>
-          <w:szCs w:val="40"/>
-        </w:rPr>
-        <w:t xml:space="preserve"> Mohamed</w:t>
+        <w:t>Prepared By: Aya Mohamed</w:t>
       </w:r>
     </w:p>
     <w:p>
@@ -249,13 +227,11 @@
           <w:szCs w:val="40"/>
         </w:rPr>
       </w:pPr>
-      <w:bookmarkStart w:id="0" w:name="_GoBack"/>
-      <w:bookmarkEnd w:id="0"/>
     </w:p>
     <w:tbl>
       <w:tblPr>
-        <w:tblpPr w:leftFromText="180" w:rightFromText="180" w:bottomFromText="160" w:vertAnchor="text" w:horzAnchor="margin" w:tblpXSpec="center" w:tblpY="-72"/>
-        <w:tblW w:w="10975" w:type="dxa"/>
+        <w:tblpPr w:leftFromText="180" w:rightFromText="180" w:bottomFromText="160" w:vertAnchor="text" w:horzAnchor="page" w:tblpX="1" w:tblpY="68"/>
+        <w:tblW w:w="13135" w:type="dxa"/>
         <w:tblBorders>
           <w:top w:val="single" w:sz="4" w:space="0" w:color="auto"/>
           <w:left w:val="single" w:sz="4" w:space="0" w:color="auto"/>
@@ -273,6 +249,7 @@
         <w:gridCol w:w="3403"/>
         <w:gridCol w:w="1170"/>
         <w:gridCol w:w="2160"/>
+        <w:gridCol w:w="2160"/>
       </w:tblGrid>
       <w:tr>
         <w:trPr>
@@ -419,6 +396,35 @@
             </w:r>
           </w:p>
         </w:tc>
+        <w:tc>
+          <w:tcPr>
+            <w:tcW w:w="2160" w:type="dxa"/>
+            <w:tcBorders>
+              <w:top w:val="single" w:sz="4" w:space="0" w:color="auto"/>
+              <w:left w:val="single" w:sz="4" w:space="0" w:color="auto"/>
+              <w:bottom w:val="single" w:sz="4" w:space="0" w:color="auto"/>
+              <w:right w:val="single" w:sz="4" w:space="0" w:color="auto"/>
+            </w:tcBorders>
+            <w:shd w:val="pct15" w:color="auto" w:fill="FFFFFF"/>
+          </w:tcPr>
+          <w:p>
+            <w:pPr>
+              <w:pStyle w:val="TableText"/>
+              <w:spacing w:line="256" w:lineRule="auto"/>
+              <w:rPr>
+                <w:b/>
+              </w:rPr>
+            </w:pPr>
+            <w:r>
+              <w:rPr>
+                <w:b/>
+              </w:rPr>
+              <w:t>status</w:t>
+            </w:r>
+            <w:bookmarkStart w:id="0" w:name="_GoBack"/>
+            <w:bookmarkEnd w:id="0"/>
+          </w:p>
+        </w:tc>
       </w:tr>
       <w:tr>
         <w:trPr>
@@ -465,13 +471,8 @@
               <w:pStyle w:val="TableText"/>
               <w:spacing w:line="256" w:lineRule="auto"/>
             </w:pPr>
-            <w:proofErr w:type="spellStart"/>
-            <w:r>
-              <w:t>Aya</w:t>
-            </w:r>
-            <w:proofErr w:type="spellEnd"/>
-            <w:r>
-              <w:t xml:space="preserve"> Mohamed</w:t>
+            <w:r>
+              <w:t>Aya Mohamed</w:t>
             </w:r>
           </w:p>
         </w:tc>
@@ -491,10 +492,7 @@
               <w:spacing w:line="256" w:lineRule="auto"/>
             </w:pPr>
             <w:r>
-              <w:t>In the ERD Add entity called admin ,with at</w:t>
-            </w:r>
-            <w:r>
-              <w:t xml:space="preserve">tributes username and password </w:t>
+              <w:t xml:space="preserve">In the ERD Add entity called admin ,with attributes username and password </w:t>
             </w:r>
           </w:p>
           <w:p>
@@ -543,13 +541,25 @@
               <w:spacing w:line="256" w:lineRule="auto"/>
             </w:pPr>
             <w:r>
-              <w:t xml:space="preserve">Farah </w:t>
-            </w:r>
-            <w:proofErr w:type="spellStart"/>
-            <w:r>
-              <w:t>Alaa</w:t>
-            </w:r>
-            <w:proofErr w:type="spellEnd"/>
+              <w:t>Farah Alaa</w:t>
+            </w:r>
+          </w:p>
+        </w:tc>
+        <w:tc>
+          <w:tcPr>
+            <w:tcW w:w="2160" w:type="dxa"/>
+            <w:tcBorders>
+              <w:top w:val="single" w:sz="4" w:space="0" w:color="auto"/>
+              <w:left w:val="single" w:sz="4" w:space="0" w:color="auto"/>
+              <w:bottom w:val="single" w:sz="4" w:space="0" w:color="auto"/>
+              <w:right w:val="single" w:sz="4" w:space="0" w:color="auto"/>
+            </w:tcBorders>
+          </w:tcPr>
+          <w:p>
+            <w:pPr>
+              <w:pStyle w:val="TableText"/>
+              <w:spacing w:line="256" w:lineRule="auto"/>
+            </w:pPr>
           </w:p>
         </w:tc>
       </w:tr>
@@ -596,11 +606,9 @@
               <w:pStyle w:val="TableText"/>
               <w:spacing w:line="256" w:lineRule="auto"/>
             </w:pPr>
-            <w:proofErr w:type="spellStart"/>
             <w:r>
               <w:t>Wafaa</w:t>
             </w:r>
-            <w:proofErr w:type="spellEnd"/>
           </w:p>
         </w:tc>
         <w:tc>
@@ -619,22 +627,16 @@
               <w:spacing w:line="256" w:lineRule="auto"/>
             </w:pPr>
             <w:r>
-              <w:t>In Use Case change the extend Arrow in the opposite direction</w:t>
-            </w:r>
-            <w:r>
-              <w:t xml:space="preserve"> ,</w:t>
-            </w:r>
-          </w:p>
-          <w:p>
-            <w:pPr>
-              <w:pStyle w:val="TableText"/>
-              <w:spacing w:line="256" w:lineRule="auto"/>
-            </w:pPr>
-            <w:r>
-              <w:t xml:space="preserve">And make actor admin points to the registration use case </w:t>
-            </w:r>
-            <w:r>
-              <w:t xml:space="preserve"> </w:t>
+              <w:t>In Use Case change the extend Arrow in the opposite direction ,</w:t>
+            </w:r>
+          </w:p>
+          <w:p>
+            <w:pPr>
+              <w:pStyle w:val="TableText"/>
+              <w:spacing w:line="256" w:lineRule="auto"/>
+            </w:pPr>
+            <w:r>
+              <w:t xml:space="preserve">And make actor admin points to the registration use case  </w:t>
             </w:r>
           </w:p>
         </w:tc>
@@ -675,13 +677,25 @@
               <w:spacing w:line="256" w:lineRule="auto"/>
             </w:pPr>
             <w:r>
-              <w:t xml:space="preserve">Farah </w:t>
-            </w:r>
-            <w:proofErr w:type="spellStart"/>
-            <w:r>
-              <w:t>Alaa</w:t>
-            </w:r>
-            <w:proofErr w:type="spellEnd"/>
+              <w:t>Farah Alaa</w:t>
+            </w:r>
+          </w:p>
+        </w:tc>
+        <w:tc>
+          <w:tcPr>
+            <w:tcW w:w="2160" w:type="dxa"/>
+            <w:tcBorders>
+              <w:top w:val="single" w:sz="4" w:space="0" w:color="auto"/>
+              <w:left w:val="single" w:sz="4" w:space="0" w:color="auto"/>
+              <w:bottom w:val="single" w:sz="4" w:space="0" w:color="auto"/>
+              <w:right w:val="single" w:sz="4" w:space="0" w:color="auto"/>
+            </w:tcBorders>
+          </w:tcPr>
+          <w:p>
+            <w:pPr>
+              <w:pStyle w:val="TableText"/>
+              <w:spacing w:line="256" w:lineRule="auto"/>
+            </w:pPr>
           </w:p>
         </w:tc>
       </w:tr>
@@ -729,13 +743,8 @@
               <w:spacing w:line="256" w:lineRule="auto"/>
             </w:pPr>
             <w:r>
-              <w:t xml:space="preserve">Farah </w:t>
-            </w:r>
-            <w:proofErr w:type="spellStart"/>
-            <w:r>
-              <w:t>Alaa</w:t>
-            </w:r>
-            <w:proofErr w:type="spellEnd"/>
+              <w:t>Farah Alaa</w:t>
+            </w:r>
           </w:p>
         </w:tc>
         <w:tc>
@@ -754,16 +763,7 @@
               <w:spacing w:line="256" w:lineRule="auto"/>
             </w:pPr>
             <w:r>
-              <w:t>In the class diagram, upda</w:t>
-            </w:r>
-            <w:r>
-              <w:t>te the stereotype of each class</w:t>
-            </w:r>
-            <w:r>
-              <w:t xml:space="preserve">, </w:t>
-            </w:r>
-            <w:r>
-              <w:t>updated Admin, Generate settings, User functions.</w:t>
+              <w:t>In the class diagram, update the stereotype of each class, updated Admin, Generate settings, User functions.</w:t>
             </w:r>
           </w:p>
         </w:tc>
@@ -803,14 +803,26 @@
               <w:pStyle w:val="TableText"/>
               <w:spacing w:line="256" w:lineRule="auto"/>
             </w:pPr>
-            <w:proofErr w:type="spellStart"/>
-            <w:r>
-              <w:t>Aya</w:t>
-            </w:r>
-            <w:proofErr w:type="spellEnd"/>
-            <w:r>
-              <w:t xml:space="preserve"> Mohamed</w:t>
-            </w:r>
+            <w:r>
+              <w:t>Aya Mohamed</w:t>
+            </w:r>
+          </w:p>
+        </w:tc>
+        <w:tc>
+          <w:tcPr>
+            <w:tcW w:w="2160" w:type="dxa"/>
+            <w:tcBorders>
+              <w:top w:val="single" w:sz="4" w:space="0" w:color="auto"/>
+              <w:left w:val="single" w:sz="4" w:space="0" w:color="auto"/>
+              <w:bottom w:val="single" w:sz="4" w:space="0" w:color="auto"/>
+              <w:right w:val="single" w:sz="4" w:space="0" w:color="auto"/>
+            </w:tcBorders>
+          </w:tcPr>
+          <w:p>
+            <w:pPr>
+              <w:pStyle w:val="TableText"/>
+              <w:spacing w:line="256" w:lineRule="auto"/>
+            </w:pPr>
           </w:p>
         </w:tc>
       </w:tr>
@@ -878,10 +890,7 @@
               <w:spacing w:line="256" w:lineRule="auto"/>
             </w:pPr>
             <w:r>
-              <w:t xml:space="preserve">In the DFD , updated </w:t>
-            </w:r>
-            <w:r>
-              <w:t>data flow and processes</w:t>
+              <w:t>In the DFD , updated data flow and processes</w:t>
             </w:r>
           </w:p>
         </w:tc>
@@ -921,14 +930,26 @@
               <w:pStyle w:val="TableText"/>
               <w:spacing w:line="256" w:lineRule="auto"/>
             </w:pPr>
-            <w:proofErr w:type="spellStart"/>
-            <w:r>
-              <w:t>Aya</w:t>
-            </w:r>
-            <w:proofErr w:type="spellEnd"/>
-            <w:r>
-              <w:t xml:space="preserve"> Mohamed</w:t>
-            </w:r>
+            <w:r>
+              <w:t>Aya Mohamed</w:t>
+            </w:r>
+          </w:p>
+        </w:tc>
+        <w:tc>
+          <w:tcPr>
+            <w:tcW w:w="2160" w:type="dxa"/>
+            <w:tcBorders>
+              <w:top w:val="single" w:sz="4" w:space="0" w:color="auto"/>
+              <w:left w:val="single" w:sz="4" w:space="0" w:color="auto"/>
+              <w:bottom w:val="single" w:sz="4" w:space="0" w:color="auto"/>
+              <w:right w:val="single" w:sz="4" w:space="0" w:color="auto"/>
+            </w:tcBorders>
+          </w:tcPr>
+          <w:p>
+            <w:pPr>
+              <w:pStyle w:val="TableText"/>
+              <w:spacing w:line="256" w:lineRule="auto"/>
+            </w:pPr>
           </w:p>
         </w:tc>
       </w:tr>
@@ -1037,13 +1058,25 @@
               <w:spacing w:line="256" w:lineRule="auto"/>
             </w:pPr>
             <w:r>
-              <w:t xml:space="preserve">Farah </w:t>
-            </w:r>
-            <w:proofErr w:type="spellStart"/>
-            <w:r>
-              <w:t>Alaa</w:t>
-            </w:r>
-            <w:proofErr w:type="spellEnd"/>
+              <w:t>Farah Alaa</w:t>
+            </w:r>
+          </w:p>
+        </w:tc>
+        <w:tc>
+          <w:tcPr>
+            <w:tcW w:w="2160" w:type="dxa"/>
+            <w:tcBorders>
+              <w:top w:val="single" w:sz="4" w:space="0" w:color="auto"/>
+              <w:left w:val="single" w:sz="4" w:space="0" w:color="auto"/>
+              <w:bottom w:val="single" w:sz="4" w:space="0" w:color="auto"/>
+              <w:right w:val="single" w:sz="4" w:space="0" w:color="auto"/>
+            </w:tcBorders>
+          </w:tcPr>
+          <w:p>
+            <w:pPr>
+              <w:pStyle w:val="TableText"/>
+              <w:spacing w:line="256" w:lineRule="auto"/>
+            </w:pPr>
           </w:p>
         </w:tc>
       </w:tr>
@@ -1090,11 +1123,9 @@
               <w:pStyle w:val="TableText"/>
               <w:spacing w:line="256" w:lineRule="auto"/>
             </w:pPr>
-            <w:proofErr w:type="spellStart"/>
             <w:r>
               <w:t>Wafaa</w:t>
             </w:r>
-            <w:proofErr w:type="spellEnd"/>
           </w:p>
         </w:tc>
         <w:tc>
@@ -1153,14 +1184,26 @@
               <w:pStyle w:val="TableText"/>
               <w:spacing w:line="256" w:lineRule="auto"/>
             </w:pPr>
-            <w:proofErr w:type="spellStart"/>
-            <w:r>
-              <w:t>Aya</w:t>
-            </w:r>
-            <w:proofErr w:type="spellEnd"/>
-            <w:r>
-              <w:t xml:space="preserve"> Mohamed</w:t>
-            </w:r>
+            <w:r>
+              <w:t>Aya Mohamed</w:t>
+            </w:r>
+          </w:p>
+        </w:tc>
+        <w:tc>
+          <w:tcPr>
+            <w:tcW w:w="2160" w:type="dxa"/>
+            <w:tcBorders>
+              <w:top w:val="single" w:sz="4" w:space="0" w:color="auto"/>
+              <w:left w:val="single" w:sz="4" w:space="0" w:color="auto"/>
+              <w:bottom w:val="single" w:sz="4" w:space="0" w:color="auto"/>
+              <w:right w:val="single" w:sz="4" w:space="0" w:color="auto"/>
+            </w:tcBorders>
+          </w:tcPr>
+          <w:p>
+            <w:pPr>
+              <w:pStyle w:val="TableText"/>
+              <w:spacing w:line="256" w:lineRule="auto"/>
+            </w:pPr>
           </w:p>
         </w:tc>
       </w:tr>
@@ -1207,11 +1250,9 @@
               <w:pStyle w:val="TableText"/>
               <w:spacing w:line="256" w:lineRule="auto"/>
             </w:pPr>
-            <w:proofErr w:type="spellStart"/>
             <w:r>
               <w:t>Ragab</w:t>
             </w:r>
-            <w:proofErr w:type="spellEnd"/>
           </w:p>
         </w:tc>
         <w:tc>
@@ -1273,6 +1314,23 @@
             <w:r>
               <w:t>Nada</w:t>
             </w:r>
+          </w:p>
+        </w:tc>
+        <w:tc>
+          <w:tcPr>
+            <w:tcW w:w="2160" w:type="dxa"/>
+            <w:tcBorders>
+              <w:top w:val="single" w:sz="4" w:space="0" w:color="auto"/>
+              <w:left w:val="single" w:sz="4" w:space="0" w:color="auto"/>
+              <w:bottom w:val="single" w:sz="4" w:space="0" w:color="auto"/>
+              <w:right w:val="single" w:sz="4" w:space="0" w:color="auto"/>
+            </w:tcBorders>
+          </w:tcPr>
+          <w:p>
+            <w:pPr>
+              <w:pStyle w:val="TableText"/>
+              <w:spacing w:line="256" w:lineRule="auto"/>
+            </w:pPr>
           </w:p>
         </w:tc>
       </w:tr>

</xml_diff>